<commit_message>
add manuscript project sample
</commit_message>
<xml_diff>
--- a/myproject/_manuscript/main.docx
+++ b/myproject/_manuscript/main.docx
@@ -47,13 +47,13 @@
         <w:pStyle w:val="Abstract"/>
       </w:pPr>
       <w:r>
-        <w:t xml:space="preserve">The characteristic theme of the works of Stone is the bridge between culture and society. …</w:t>
+        <w:t xml:space="preserve">This is a demo of quarto manuscript</w:t>
       </w:r>
     </w:p>
     <w:bookmarkStart w:id="21" w:name="numpy"/>
     <w:p>
       <w:pPr>
-        <w:pStyle w:val="Heading2"/>
+        <w:pStyle w:val="Heading1"/>
       </w:pPr>
       <w:r>
         <w:t xml:space="preserve">NumPy</w:t>
@@ -132,7 +132,7 @@
     <w:bookmarkStart w:id="25" w:name="sec-data-methods"/>
     <w:p>
       <w:pPr>
-        <w:pStyle w:val="Heading2"/>
+        <w:pStyle w:val="Heading1"/>
       </w:pPr>
       <w:r>
         <w:t xml:space="preserve">Matplotlib</w:t>
@@ -241,7 +241,7 @@
     <w:bookmarkStart w:id="29" w:name="plotly"/>
     <w:p>
       <w:pPr>
-        <w:pStyle w:val="Heading2"/>
+        <w:pStyle w:val="Heading1"/>
       </w:pPr>
       <w:r>
         <w:t xml:space="preserve">Plotly</w:t>
@@ -376,7 +376,7 @@
     <w:bookmarkStart w:id="32" w:name="references"/>
     <w:p>
       <w:pPr>
-        <w:pStyle w:val="Heading2"/>
+        <w:pStyle w:val="Heading1"/>
       </w:pPr>
       <w:r>
         <w:t xml:space="preserve">References</w:t>

</xml_diff>